<commit_message>
super fix - postgressSQL + fallback SQLite v3
</commit_message>
<xml_diff>
--- a/how to run - Alon Najman.docx
+++ b/how to run - Alon Najman.docx
@@ -7,8 +7,8 @@
         <w:rPr>
           <w:b/>
           <w:bCs/>
-          <w:sz w:val="36"/>
-          <w:szCs w:val="36"/>
+          <w:sz w:val="28"/>
+          <w:szCs w:val="28"/>
           <w:u w:val="single"/>
           <w:lang w:val="en-US"/>
         </w:rPr>
@@ -17,8 +17,8 @@
         <w:rPr>
           <w:b/>
           <w:bCs/>
-          <w:sz w:val="36"/>
-          <w:szCs w:val="36"/>
+          <w:sz w:val="28"/>
+          <w:szCs w:val="28"/>
           <w:u w:val="single"/>
           <w:lang w:val="en-US"/>
         </w:rPr>
@@ -28,8 +28,8 @@
         <w:rPr>
           <w:b/>
           <w:bCs/>
-          <w:sz w:val="36"/>
-          <w:szCs w:val="36"/>
+          <w:sz w:val="28"/>
+          <w:szCs w:val="28"/>
           <w:u w:val="single"/>
           <w:lang w:val="en-US"/>
         </w:rPr>
@@ -41,8 +41,8 @@
         <w:rPr>
           <w:b/>
           <w:bCs/>
-          <w:sz w:val="32"/>
-          <w:szCs w:val="32"/>
+          <w:sz w:val="28"/>
+          <w:szCs w:val="28"/>
           <w:u w:val="single"/>
           <w:lang w:val="en-US"/>
         </w:rPr>
@@ -56,8 +56,8 @@
           <w:numId w:val="1"/>
         </w:numPr>
         <w:rPr>
-          <w:sz w:val="32"/>
-          <w:szCs w:val="32"/>
+          <w:sz w:val="28"/>
+          <w:szCs w:val="28"/>
           <w:lang w:val="en-US"/>
         </w:rPr>
       </w:pPr>
@@ -65,8 +65,8 @@
         <w:rPr>
           <w:b/>
           <w:bCs/>
-          <w:sz w:val="32"/>
-          <w:szCs w:val="32"/>
+          <w:sz w:val="28"/>
+          <w:szCs w:val="28"/>
           <w:u w:val="single"/>
           <w:lang w:val="en-US"/>
         </w:rPr>
@@ -74,8 +74,8 @@
       </w:r>
       <w:r>
         <w:rPr>
-          <w:sz w:val="32"/>
-          <w:szCs w:val="32"/>
+          <w:sz w:val="28"/>
+          <w:szCs w:val="28"/>
           <w:lang w:val="en-US"/>
         </w:rPr>
         <w:t xml:space="preserve">: Install </w:t>
@@ -83,8 +83,8 @@
       <w:proofErr w:type="gramStart"/>
       <w:r>
         <w:rPr>
-          <w:sz w:val="32"/>
-          <w:szCs w:val="32"/>
+          <w:sz w:val="28"/>
+          <w:szCs w:val="28"/>
           <w:lang w:val="en-US"/>
         </w:rPr>
         <w:t>docker ,</w:t>
@@ -92,8 +92,8 @@
       <w:proofErr w:type="gramEnd"/>
       <w:r>
         <w:rPr>
-          <w:sz w:val="32"/>
-          <w:szCs w:val="32"/>
+          <w:sz w:val="28"/>
+          <w:szCs w:val="28"/>
           <w:lang w:val="en-US"/>
         </w:rPr>
         <w:t xml:space="preserve"> k3</w:t>
@@ -101,24 +101,24 @@
       <w:proofErr w:type="gramStart"/>
       <w:r>
         <w:rPr>
-          <w:sz w:val="32"/>
-          <w:szCs w:val="32"/>
+          <w:sz w:val="28"/>
+          <w:szCs w:val="28"/>
           <w:lang w:val="en-US"/>
         </w:rPr>
         <w:t>s</w:t>
       </w:r>
       <w:r>
         <w:rPr>
-          <w:sz w:val="32"/>
-          <w:szCs w:val="32"/>
+          <w:sz w:val="28"/>
+          <w:szCs w:val="28"/>
           <w:lang w:val="en-US"/>
         </w:rPr>
         <w:t xml:space="preserve"> </w:t>
       </w:r>
       <w:r>
         <w:rPr>
-          <w:sz w:val="32"/>
-          <w:szCs w:val="32"/>
+          <w:sz w:val="28"/>
+          <w:szCs w:val="28"/>
           <w:lang w:val="en-US"/>
         </w:rPr>
         <w:t>,</w:t>
@@ -126,8 +126,8 @@
       <w:proofErr w:type="gramEnd"/>
       <w:r>
         <w:rPr>
-          <w:sz w:val="32"/>
-          <w:szCs w:val="32"/>
+          <w:sz w:val="28"/>
+          <w:szCs w:val="28"/>
           <w:lang w:val="en-US"/>
         </w:rPr>
         <w:t xml:space="preserve"> helm, </w:t>
@@ -135,8 +135,8 @@
       <w:proofErr w:type="gramStart"/>
       <w:r>
         <w:rPr>
-          <w:sz w:val="32"/>
-          <w:szCs w:val="32"/>
+          <w:sz w:val="28"/>
+          <w:szCs w:val="28"/>
           <w:lang w:val="en-US"/>
         </w:rPr>
         <w:t>git .</w:t>
@@ -144,8 +144,8 @@
       <w:proofErr w:type="gramEnd"/>
       <w:r>
         <w:rPr>
-          <w:sz w:val="32"/>
-          <w:szCs w:val="32"/>
+          <w:sz w:val="28"/>
+          <w:szCs w:val="28"/>
           <w:lang w:val="en-US"/>
         </w:rPr>
         <w:t xml:space="preserve"> </w:t>
@@ -155,8 +155,8 @@
       <w:pPr>
         <w:pStyle w:val="ListParagraph"/>
         <w:rPr>
-          <w:sz w:val="32"/>
-          <w:szCs w:val="32"/>
+          <w:sz w:val="28"/>
+          <w:szCs w:val="28"/>
           <w:lang w:val="en-US"/>
         </w:rPr>
       </w:pPr>
@@ -164,8 +164,8 @@
     <w:p>
       <w:pPr>
         <w:rPr>
-          <w:sz w:val="32"/>
-          <w:szCs w:val="32"/>
+          <w:sz w:val="28"/>
+          <w:szCs w:val="28"/>
           <w:lang w:val="en-US"/>
         </w:rPr>
       </w:pPr>
@@ -173,8 +173,8 @@
         <w:r>
           <w:rPr>
             <w:rStyle w:val="Hyperlink"/>
-            <w:sz w:val="32"/>
-            <w:szCs w:val="32"/>
+            <w:sz w:val="28"/>
+            <w:szCs w:val="28"/>
             <w:lang w:val="en-US"/>
           </w:rPr>
           <w:t>https://github.com/ALon911/python-flask-proj1.git</w:t>
@@ -183,15 +183,6 @@
     </w:p>
     <w:p>
       <w:pPr>
-        <w:rPr>
-          <w:sz w:val="32"/>
-          <w:szCs w:val="32"/>
-          <w:lang w:val="en-US"/>
-        </w:rPr>
-      </w:pPr>
-    </w:p>
-    <w:p>
-      <w:pPr>
         <w:pStyle w:val="ListParagraph"/>
         <w:numPr>
           <w:ilvl w:val="0"/>
@@ -200,13 +191,625 @@
         <w:rPr>
           <w:b/>
           <w:bCs/>
-          <w:sz w:val="32"/>
-          <w:szCs w:val="32"/>
-          <w:u w:val="single"/>
-          <w:lang w:val="en-US"/>
-        </w:rPr>
-      </w:pPr>
-      <w:r>
+          <w:sz w:val="28"/>
+          <w:szCs w:val="28"/>
+          <w:lang w:val="en-US"/>
+        </w:rPr>
+      </w:pPr>
+      <w:r>
+        <w:rPr>
+          <w:b/>
+          <w:bCs/>
+          <w:sz w:val="28"/>
+          <w:szCs w:val="28"/>
+          <w:lang w:val="en-US"/>
+        </w:rPr>
+        <w:t>Deploy PostgreSQL via Helm</w:t>
+      </w:r>
+      <w:r>
+        <w:rPr>
+          <w:b/>
+          <w:bCs/>
+          <w:sz w:val="28"/>
+          <w:szCs w:val="28"/>
+          <w:lang w:val="en-US"/>
+        </w:rPr>
+        <w:t xml:space="preserve"> (there is</w:t>
+      </w:r>
+      <w:r>
+        <w:rPr>
+          <w:b/>
+          <w:bCs/>
+          <w:sz w:val="28"/>
+          <w:szCs w:val="28"/>
+          <w:lang w:val="en-US"/>
+        </w:rPr>
+        <w:t xml:space="preserve"> </w:t>
+      </w:r>
+      <w:proofErr w:type="gramStart"/>
+      <w:r>
+        <w:rPr>
+          <w:b/>
+          <w:bCs/>
+          <w:sz w:val="28"/>
+          <w:szCs w:val="28"/>
+          <w:lang w:val="en-US"/>
+        </w:rPr>
+        <w:t>a</w:t>
+      </w:r>
+      <w:proofErr w:type="gramEnd"/>
+      <w:r>
+        <w:rPr>
+          <w:b/>
+          <w:bCs/>
+          <w:sz w:val="28"/>
+          <w:szCs w:val="28"/>
+          <w:lang w:val="en-US"/>
+        </w:rPr>
+        <w:t xml:space="preserve"> SQLite fallback</w:t>
+      </w:r>
+      <w:r>
+        <w:rPr>
+          <w:b/>
+          <w:bCs/>
+          <w:sz w:val="28"/>
+          <w:szCs w:val="28"/>
+          <w:lang w:val="en-US"/>
+        </w:rPr>
+        <w:t xml:space="preserve"> so its optional</w:t>
+      </w:r>
+      <w:r>
+        <w:rPr>
+          <w:b/>
+          <w:bCs/>
+          <w:sz w:val="28"/>
+          <w:szCs w:val="28"/>
+          <w:lang w:val="en-US"/>
+        </w:rPr>
+        <w:t>)</w:t>
+      </w:r>
+    </w:p>
+    <w:p>
+      <w:pPr>
+        <w:rPr>
+          <w:sz w:val="28"/>
+          <w:szCs w:val="28"/>
+          <w:lang w:val="en-US"/>
+        </w:rPr>
+      </w:pPr>
+      <w:r>
+        <w:rPr>
+          <w:sz w:val="28"/>
+          <w:szCs w:val="28"/>
+          <w:lang w:val="en-US"/>
+        </w:rPr>
+        <w:t xml:space="preserve">Add </w:t>
+      </w:r>
+      <w:proofErr w:type="spellStart"/>
+      <w:r>
+        <w:rPr>
+          <w:sz w:val="28"/>
+          <w:szCs w:val="28"/>
+          <w:lang w:val="en-US"/>
+        </w:rPr>
+        <w:t>Bitnami</w:t>
+      </w:r>
+      <w:proofErr w:type="spellEnd"/>
+      <w:r>
+        <w:rPr>
+          <w:sz w:val="28"/>
+          <w:szCs w:val="28"/>
+          <w:lang w:val="en-US"/>
+        </w:rPr>
+        <w:t xml:space="preserve"> Helm repo and install PostgreSQL:</w:t>
+      </w:r>
+      <w:r>
+        <w:rPr>
+          <w:sz w:val="28"/>
+          <w:szCs w:val="28"/>
+          <w:lang w:val="en-US"/>
+        </w:rPr>
+        <w:br/>
+      </w:r>
+      <w:r>
+        <w:rPr>
+          <w:sz w:val="28"/>
+          <w:szCs w:val="28"/>
+          <w:lang w:val="en-US"/>
+        </w:rPr>
+        <w:br/>
+        <w:t>```bash</w:t>
+      </w:r>
+      <w:r>
+        <w:rPr>
+          <w:sz w:val="28"/>
+          <w:szCs w:val="28"/>
+          <w:lang w:val="en-US"/>
+        </w:rPr>
+        <w:br/>
+        <w:t xml:space="preserve">helm repo </w:t>
+      </w:r>
+      <w:proofErr w:type="gramStart"/>
+      <w:r>
+        <w:rPr>
+          <w:sz w:val="28"/>
+          <w:szCs w:val="28"/>
+          <w:lang w:val="en-US"/>
+        </w:rPr>
+        <w:t>add</w:t>
+      </w:r>
+      <w:proofErr w:type="gramEnd"/>
+      <w:r>
+        <w:rPr>
+          <w:sz w:val="28"/>
+          <w:szCs w:val="28"/>
+          <w:lang w:val="en-US"/>
+        </w:rPr>
+        <w:t xml:space="preserve"> </w:t>
+      </w:r>
+      <w:proofErr w:type="spellStart"/>
+      <w:r>
+        <w:rPr>
+          <w:sz w:val="28"/>
+          <w:szCs w:val="28"/>
+          <w:lang w:val="en-US"/>
+        </w:rPr>
+        <w:t>bitnami</w:t>
+      </w:r>
+      <w:proofErr w:type="spellEnd"/>
+      <w:r>
+        <w:rPr>
+          <w:sz w:val="28"/>
+          <w:szCs w:val="28"/>
+          <w:lang w:val="en-US"/>
+        </w:rPr>
+        <w:t xml:space="preserve"> https://charts.bitnami.com/bitnami</w:t>
+      </w:r>
+      <w:r>
+        <w:rPr>
+          <w:sz w:val="28"/>
+          <w:szCs w:val="28"/>
+          <w:lang w:val="en-US"/>
+        </w:rPr>
+        <w:br/>
+        <w:t>helm repo update</w:t>
+      </w:r>
+      <w:r>
+        <w:rPr>
+          <w:sz w:val="28"/>
+          <w:szCs w:val="28"/>
+          <w:lang w:val="en-US"/>
+        </w:rPr>
+        <w:br/>
+        <w:t>helm install my-</w:t>
+      </w:r>
+      <w:proofErr w:type="spellStart"/>
+      <w:r>
+        <w:rPr>
+          <w:sz w:val="28"/>
+          <w:szCs w:val="28"/>
+          <w:lang w:val="en-US"/>
+        </w:rPr>
+        <w:t>postgresql</w:t>
+      </w:r>
+      <w:proofErr w:type="spellEnd"/>
+      <w:r>
+        <w:rPr>
+          <w:sz w:val="28"/>
+          <w:szCs w:val="28"/>
+          <w:lang w:val="en-US"/>
+        </w:rPr>
+        <w:t xml:space="preserve"> </w:t>
+      </w:r>
+      <w:proofErr w:type="spellStart"/>
+      <w:r>
+        <w:rPr>
+          <w:sz w:val="28"/>
+          <w:szCs w:val="28"/>
+          <w:lang w:val="en-US"/>
+        </w:rPr>
+        <w:t>bitnami</w:t>
+      </w:r>
+      <w:proofErr w:type="spellEnd"/>
+      <w:r>
+        <w:rPr>
+          <w:sz w:val="28"/>
+          <w:szCs w:val="28"/>
+          <w:lang w:val="en-US"/>
+        </w:rPr>
+        <w:t>/</w:t>
+      </w:r>
+      <w:proofErr w:type="spellStart"/>
+      <w:r>
+        <w:rPr>
+          <w:sz w:val="28"/>
+          <w:szCs w:val="28"/>
+          <w:lang w:val="en-US"/>
+        </w:rPr>
+        <w:t>postgresql</w:t>
+      </w:r>
+      <w:proofErr w:type="spellEnd"/>
+      <w:r>
+        <w:rPr>
+          <w:sz w:val="28"/>
+          <w:szCs w:val="28"/>
+          <w:lang w:val="en-US"/>
+        </w:rPr>
+        <w:t xml:space="preserve"> \</w:t>
+      </w:r>
+      <w:r>
+        <w:rPr>
+          <w:sz w:val="28"/>
+          <w:szCs w:val="28"/>
+          <w:lang w:val="en-US"/>
+        </w:rPr>
+        <w:br/>
+        <w:t xml:space="preserve">  --set </w:t>
+      </w:r>
+      <w:proofErr w:type="spellStart"/>
+      <w:proofErr w:type="gramStart"/>
+      <w:r>
+        <w:rPr>
+          <w:sz w:val="28"/>
+          <w:szCs w:val="28"/>
+          <w:lang w:val="en-US"/>
+        </w:rPr>
+        <w:t>auth.username</w:t>
+      </w:r>
+      <w:proofErr w:type="spellEnd"/>
+      <w:proofErr w:type="gramEnd"/>
+      <w:r>
+        <w:rPr>
+          <w:sz w:val="28"/>
+          <w:szCs w:val="28"/>
+          <w:lang w:val="en-US"/>
+        </w:rPr>
+        <w:t>=root \</w:t>
+      </w:r>
+      <w:r>
+        <w:rPr>
+          <w:sz w:val="28"/>
+          <w:szCs w:val="28"/>
+          <w:lang w:val="en-US"/>
+        </w:rPr>
+        <w:br/>
+        <w:t xml:space="preserve">  --set </w:t>
+      </w:r>
+      <w:proofErr w:type="spellStart"/>
+      <w:proofErr w:type="gramStart"/>
+      <w:r>
+        <w:rPr>
+          <w:sz w:val="28"/>
+          <w:szCs w:val="28"/>
+          <w:lang w:val="en-US"/>
+        </w:rPr>
+        <w:t>auth.password</w:t>
+      </w:r>
+      <w:proofErr w:type="spellEnd"/>
+      <w:proofErr w:type="gramEnd"/>
+      <w:r>
+        <w:rPr>
+          <w:sz w:val="28"/>
+          <w:szCs w:val="28"/>
+          <w:lang w:val="en-US"/>
+        </w:rPr>
+        <w:t>=</w:t>
+      </w:r>
+      <w:proofErr w:type="spellStart"/>
+      <w:r>
+        <w:rPr>
+          <w:sz w:val="28"/>
+          <w:szCs w:val="28"/>
+          <w:lang w:val="en-US"/>
+        </w:rPr>
+        <w:t>yourpassword</w:t>
+      </w:r>
+      <w:proofErr w:type="spellEnd"/>
+      <w:r>
+        <w:rPr>
+          <w:sz w:val="28"/>
+          <w:szCs w:val="28"/>
+          <w:lang w:val="en-US"/>
+        </w:rPr>
+        <w:t xml:space="preserve"> \</w:t>
+      </w:r>
+      <w:r>
+        <w:rPr>
+          <w:sz w:val="28"/>
+          <w:szCs w:val="28"/>
+          <w:lang w:val="en-US"/>
+        </w:rPr>
+        <w:br/>
+        <w:t xml:space="preserve">  --set </w:t>
+      </w:r>
+      <w:proofErr w:type="spellStart"/>
+      <w:proofErr w:type="gramStart"/>
+      <w:r>
+        <w:rPr>
+          <w:sz w:val="28"/>
+          <w:szCs w:val="28"/>
+          <w:lang w:val="en-US"/>
+        </w:rPr>
+        <w:t>auth.database</w:t>
+      </w:r>
+      <w:proofErr w:type="spellEnd"/>
+      <w:proofErr w:type="gramEnd"/>
+      <w:r>
+        <w:rPr>
+          <w:sz w:val="28"/>
+          <w:szCs w:val="28"/>
+          <w:lang w:val="en-US"/>
+        </w:rPr>
+        <w:t>=</w:t>
+      </w:r>
+      <w:proofErr w:type="spellStart"/>
+      <w:r>
+        <w:rPr>
+          <w:sz w:val="28"/>
+          <w:szCs w:val="28"/>
+          <w:lang w:val="en-US"/>
+        </w:rPr>
+        <w:t>flask_mvc_db</w:t>
+      </w:r>
+      <w:proofErr w:type="spellEnd"/>
+      <w:r>
+        <w:rPr>
+          <w:sz w:val="28"/>
+          <w:szCs w:val="28"/>
+          <w:lang w:val="en-US"/>
+        </w:rPr>
+        <w:br/>
+        <w:t>```</w:t>
+      </w:r>
+      <w:r>
+        <w:rPr>
+          <w:sz w:val="28"/>
+          <w:szCs w:val="28"/>
+          <w:lang w:val="en-US"/>
+        </w:rPr>
+        <w:br/>
+      </w:r>
+      <w:r>
+        <w:rPr>
+          <w:sz w:val="28"/>
+          <w:szCs w:val="28"/>
+          <w:lang w:val="en-US"/>
+        </w:rPr>
+        <w:br/>
+        <w:t>Replace `</w:t>
+      </w:r>
+      <w:proofErr w:type="spellStart"/>
+      <w:r>
+        <w:rPr>
+          <w:sz w:val="28"/>
+          <w:szCs w:val="28"/>
+          <w:lang w:val="en-US"/>
+        </w:rPr>
+        <w:t>yourpassword</w:t>
+      </w:r>
+      <w:proofErr w:type="spellEnd"/>
+      <w:r>
+        <w:rPr>
+          <w:sz w:val="28"/>
+          <w:szCs w:val="28"/>
+          <w:lang w:val="en-US"/>
+        </w:rPr>
+        <w:t>` with a secure password.</w:t>
+      </w:r>
+    </w:p>
+    <w:p>
+      <w:pPr>
+        <w:rPr>
+          <w:b/>
+          <w:bCs/>
+          <w:sz w:val="28"/>
+          <w:szCs w:val="28"/>
+          <w:lang w:val="en-US"/>
+        </w:rPr>
+      </w:pPr>
+      <w:r>
+        <w:rPr>
+          <w:b/>
+          <w:bCs/>
+          <w:sz w:val="28"/>
+          <w:szCs w:val="28"/>
+          <w:lang w:val="en-US"/>
+        </w:rPr>
+        <w:t xml:space="preserve">Step 2: Update your </w:t>
+      </w:r>
+      <w:proofErr w:type="spellStart"/>
+      <w:proofErr w:type="gramStart"/>
+      <w:r>
+        <w:rPr>
+          <w:b/>
+          <w:bCs/>
+          <w:sz w:val="28"/>
+          <w:szCs w:val="28"/>
+          <w:lang w:val="en-US"/>
+        </w:rPr>
+        <w:t>values.yaml</w:t>
+      </w:r>
+      <w:proofErr w:type="spellEnd"/>
+      <w:proofErr w:type="gramEnd"/>
+    </w:p>
+    <w:p>
+      <w:pPr>
+        <w:rPr>
+          <w:sz w:val="28"/>
+          <w:szCs w:val="28"/>
+        </w:rPr>
+      </w:pPr>
+      <w:r>
+        <w:rPr>
+          <w:sz w:val="28"/>
+          <w:szCs w:val="28"/>
+          <w:lang w:val="en-US"/>
+        </w:rPr>
+        <w:t>Set your database connection info to match the PostgreSQL install:</w:t>
+      </w:r>
+      <w:r>
+        <w:rPr>
+          <w:sz w:val="28"/>
+          <w:szCs w:val="28"/>
+          <w:lang w:val="en-US"/>
+        </w:rPr>
+        <w:br/>
+      </w:r>
+      <w:r>
+        <w:rPr>
+          <w:sz w:val="28"/>
+          <w:szCs w:val="28"/>
+          <w:lang w:val="en-US"/>
+        </w:rPr>
+        <w:br/>
+        <w:t>```</w:t>
+      </w:r>
+      <w:proofErr w:type="spellStart"/>
+      <w:r>
+        <w:rPr>
+          <w:sz w:val="28"/>
+          <w:szCs w:val="28"/>
+          <w:lang w:val="en-US"/>
+        </w:rPr>
+        <w:t>yaml</w:t>
+      </w:r>
+      <w:proofErr w:type="spellEnd"/>
+      <w:r>
+        <w:rPr>
+          <w:sz w:val="28"/>
+          <w:szCs w:val="28"/>
+          <w:lang w:val="en-US"/>
+        </w:rPr>
+        <w:br/>
+        <w:t>database:</w:t>
+      </w:r>
+      <w:r>
+        <w:rPr>
+          <w:sz w:val="28"/>
+          <w:szCs w:val="28"/>
+          <w:lang w:val="en-US"/>
+        </w:rPr>
+        <w:br/>
+        <w:t xml:space="preserve">  host: </w:t>
+      </w:r>
+      <w:proofErr w:type="gramStart"/>
+      <w:r>
+        <w:rPr>
+          <w:sz w:val="28"/>
+          <w:szCs w:val="28"/>
+          <w:lang w:val="en-US"/>
+        </w:rPr>
+        <w:t>my-</w:t>
+      </w:r>
+      <w:proofErr w:type="spellStart"/>
+      <w:r>
+        <w:rPr>
+          <w:sz w:val="28"/>
+          <w:szCs w:val="28"/>
+          <w:lang w:val="en-US"/>
+        </w:rPr>
+        <w:t>postgresql.default.svc.cluster</w:t>
+      </w:r>
+      <w:proofErr w:type="gramEnd"/>
+      <w:r>
+        <w:rPr>
+          <w:sz w:val="28"/>
+          <w:szCs w:val="28"/>
+          <w:lang w:val="en-US"/>
+        </w:rPr>
+        <w:t>.local</w:t>
+      </w:r>
+      <w:proofErr w:type="spellEnd"/>
+      <w:r>
+        <w:rPr>
+          <w:sz w:val="28"/>
+          <w:szCs w:val="28"/>
+          <w:lang w:val="en-US"/>
+        </w:rPr>
+        <w:br/>
+        <w:t xml:space="preserve">  user: root</w:t>
+      </w:r>
+      <w:r>
+        <w:rPr>
+          <w:sz w:val="28"/>
+          <w:szCs w:val="28"/>
+          <w:lang w:val="en-US"/>
+        </w:rPr>
+        <w:br/>
+        <w:t xml:space="preserve">  password: </w:t>
+      </w:r>
+      <w:proofErr w:type="spellStart"/>
+      <w:r>
+        <w:rPr>
+          <w:sz w:val="28"/>
+          <w:szCs w:val="28"/>
+          <w:lang w:val="en-US"/>
+        </w:rPr>
+        <w:t>yourpassword</w:t>
+      </w:r>
+      <w:proofErr w:type="spellEnd"/>
+      <w:r>
+        <w:rPr>
+          <w:sz w:val="28"/>
+          <w:szCs w:val="28"/>
+          <w:lang w:val="en-US"/>
+        </w:rPr>
+        <w:br/>
+        <w:t xml:space="preserve">  name: </w:t>
+      </w:r>
+      <w:proofErr w:type="spellStart"/>
+      <w:r>
+        <w:rPr>
+          <w:sz w:val="28"/>
+          <w:szCs w:val="28"/>
+          <w:lang w:val="en-US"/>
+        </w:rPr>
+        <w:t>flask_mvc_db</w:t>
+      </w:r>
+      <w:proofErr w:type="spellEnd"/>
+      <w:r>
+        <w:rPr>
+          <w:sz w:val="28"/>
+          <w:szCs w:val="28"/>
+          <w:lang w:val="en-US"/>
+        </w:rPr>
+        <w:br/>
+      </w:r>
+      <w:proofErr w:type="spellStart"/>
+      <w:r>
+        <w:rPr>
+          <w:sz w:val="28"/>
+          <w:szCs w:val="28"/>
+          <w:lang w:val="en-US"/>
+        </w:rPr>
+        <w:t>secretKey</w:t>
+      </w:r>
+      <w:proofErr w:type="spellEnd"/>
+      <w:r>
+        <w:rPr>
+          <w:sz w:val="28"/>
+          <w:szCs w:val="28"/>
+          <w:lang w:val="en-US"/>
+        </w:rPr>
+        <w:t>: your-secret-key-here</w:t>
+      </w:r>
+      <w:r>
+        <w:rPr>
+          <w:sz w:val="28"/>
+          <w:szCs w:val="28"/>
+          <w:lang w:val="en-US"/>
+        </w:rPr>
+        <w:br/>
+        <w:t>```</w:t>
+      </w:r>
+    </w:p>
+    <w:p>
+      <w:pPr>
+        <w:pStyle w:val="ListParagraph"/>
+        <w:numPr>
+          <w:ilvl w:val="0"/>
+          <w:numId w:val="1"/>
+        </w:numPr>
         <w:rPr>
           <w:b/>
           <w:bCs/>
@@ -215,8 +818,7 @@
           <w:u w:val="single"/>
           <w:lang w:val="en-US"/>
         </w:rPr>
-        <w:t>Cd into the following directory</w:t>
-      </w:r>
+      </w:pPr>
       <w:r>
         <w:rPr>
           <w:b/>
@@ -226,6 +828,17 @@
           <w:u w:val="single"/>
           <w:lang w:val="en-US"/>
         </w:rPr>
+        <w:t>Cd into the following directory</w:t>
+      </w:r>
+      <w:r>
+        <w:rPr>
+          <w:b/>
+          <w:bCs/>
+          <w:sz w:val="32"/>
+          <w:szCs w:val="32"/>
+          <w:u w:val="single"/>
+          <w:lang w:val="en-US"/>
+        </w:rPr>
         <w:t>:</w:t>
       </w:r>
     </w:p>
@@ -243,16 +856,53 @@
           <w:szCs w:val="32"/>
           <w:lang w:val="en-US"/>
         </w:rPr>
-        <w:t>Python</w:t>
-      </w:r>
+        <w:t>Python-Flask-</w:t>
+      </w:r>
+      <w:proofErr w:type="spellStart"/>
       <w:r>
         <w:rPr>
           <w:sz w:val="32"/>
           <w:szCs w:val="32"/>
           <w:lang w:val="en-US"/>
         </w:rPr>
-        <w:t>-Flask-AlonNajman\Python-Flask\kubernetes-using-helm</w:t>
-      </w:r>
+        <w:t>AlonNajman</w:t>
+      </w:r>
+      <w:proofErr w:type="spellEnd"/>
+      <w:r>
+        <w:rPr>
+          <w:sz w:val="32"/>
+          <w:szCs w:val="32"/>
+          <w:lang w:val="en-US"/>
+        </w:rPr>
+        <w:t>\Python-Flask\</w:t>
+      </w:r>
+      <w:proofErr w:type="spellStart"/>
+      <w:r>
+        <w:rPr>
+          <w:sz w:val="32"/>
+          <w:szCs w:val="32"/>
+          <w:lang w:val="en-US"/>
+        </w:rPr>
+        <w:t>kubernetes</w:t>
+      </w:r>
+      <w:proofErr w:type="spellEnd"/>
+      <w:r>
+        <w:rPr>
+          <w:sz w:val="32"/>
+          <w:szCs w:val="32"/>
+          <w:lang w:val="en-US"/>
+        </w:rPr>
+        <w:t>-using-helm</w:t>
+      </w:r>
+    </w:p>
+    <w:p>
+      <w:pPr>
+        <w:rPr>
+          <w:sz w:val="32"/>
+          <w:szCs w:val="32"/>
+          <w:lang w:val="en-US"/>
+        </w:rPr>
+      </w:pPr>
     </w:p>
     <w:p>
       <w:pPr>
@@ -279,8 +929,10 @@
           <w:u w:val="single"/>
           <w:lang w:val="en-US"/>
         </w:rPr>
-        <w:t xml:space="preserve">Command to </w:t>
-      </w:r>
+        <w:lastRenderedPageBreak/>
+        <w:t xml:space="preserve">Command to deploy on </w:t>
+      </w:r>
+      <w:proofErr w:type="spellStart"/>
       <w:r>
         <w:rPr>
           <w:b/>
@@ -290,7 +942,19 @@
           <w:u w:val="single"/>
           <w:lang w:val="en-US"/>
         </w:rPr>
-        <w:t>deploy on kubernetes:</w:t>
+        <w:t>kubernetes</w:t>
+      </w:r>
+      <w:proofErr w:type="spellEnd"/>
+      <w:r>
+        <w:rPr>
+          <w:b/>
+          <w:bCs/>
+          <w:sz w:val="32"/>
+          <w:szCs w:val="32"/>
+          <w:u w:val="single"/>
+          <w:lang w:val="en-US"/>
+        </w:rPr>
+        <w:t>:</w:t>
       </w:r>
     </w:p>
     <w:p>
@@ -456,7 +1120,7 @@
   <w:abstractNum w:abstractNumId="1" w15:restartNumberingAfterBreak="0">
     <w:nsid w:val="762002D9"/>
     <w:multiLevelType w:val="hybridMultilevel"/>
-    <w:tmpl w:val="2C9CEC22"/>
+    <w:tmpl w:val="C262C046"/>
     <w:lvl w:ilvl="0" w:tplc="10000001">
       <w:start w:val="1"/>
       <w:numFmt w:val="bullet"/>
@@ -1179,7 +1843,6 @@
   <w:style w:type="character" w:default="1" w:styleId="DefaultParagraphFont">
     <w:name w:val="Default Paragraph Font"/>
     <w:uiPriority w:val="1"/>
-    <w:semiHidden/>
     <w:unhideWhenUsed/>
   </w:style>
   <w:style w:type="table" w:default="1" w:styleId="TableNormal">

</xml_diff>

<commit_message>
super fix - postgressSQL + fallback SQLite _v4
</commit_message>
<xml_diff>
--- a/how to run - Alon Najman.docx
+++ b/how to run - Alon Najman.docx
@@ -5,20 +5,22 @@
     <w:p>
       <w:pPr>
         <w:rPr>
-          <w:b/>
-          <w:bCs/>
-          <w:sz w:val="28"/>
-          <w:szCs w:val="28"/>
+          <w:rFonts w:cstheme="minorHAnsi"/>
+          <w:b/>
+          <w:bCs/>
+          <w:sz w:val="32"/>
+          <w:szCs w:val="32"/>
           <w:u w:val="single"/>
           <w:lang w:val="en-US"/>
         </w:rPr>
       </w:pPr>
       <w:r>
         <w:rPr>
-          <w:b/>
-          <w:bCs/>
-          <w:sz w:val="28"/>
-          <w:szCs w:val="28"/>
+          <w:rFonts w:cstheme="minorHAnsi"/>
+          <w:b/>
+          <w:bCs/>
+          <w:sz w:val="32"/>
+          <w:szCs w:val="32"/>
           <w:u w:val="single"/>
           <w:lang w:val="en-US"/>
         </w:rPr>
@@ -26,43 +28,34 @@
       </w:r>
       <w:r>
         <w:rPr>
-          <w:b/>
-          <w:bCs/>
-          <w:sz w:val="28"/>
-          <w:szCs w:val="28"/>
+          <w:rFonts w:cstheme="minorHAnsi"/>
+          <w:b/>
+          <w:bCs/>
+          <w:sz w:val="32"/>
+          <w:szCs w:val="32"/>
           <w:u w:val="single"/>
           <w:lang w:val="en-US"/>
         </w:rPr>
         <w:t xml:space="preserve"> – 08-07-2025</w:t>
       </w:r>
-    </w:p>
-    <w:p>
-      <w:pPr>
-        <w:rPr>
-          <w:b/>
-          <w:bCs/>
-          <w:sz w:val="28"/>
-          <w:szCs w:val="28"/>
-          <w:u w:val="single"/>
-          <w:lang w:val="en-US"/>
-        </w:rPr>
-      </w:pPr>
     </w:p>
     <w:p>
       <w:pPr>
         <w:pStyle w:val="ListParagraph"/>
         <w:numPr>
           <w:ilvl w:val="0"/>
-          <w:numId w:val="1"/>
+          <w:numId w:val="3"/>
         </w:numPr>
         <w:rPr>
-          <w:sz w:val="28"/>
-          <w:szCs w:val="28"/>
-          <w:lang w:val="en-US"/>
-        </w:rPr>
-      </w:pPr>
-      <w:r>
-        <w:rPr>
+          <w:rFonts w:cstheme="minorHAnsi"/>
+          <w:sz w:val="28"/>
+          <w:szCs w:val="28"/>
+          <w:lang w:val="en-US"/>
+        </w:rPr>
+      </w:pPr>
+      <w:r>
+        <w:rPr>
+          <w:rFonts w:cstheme="minorHAnsi"/>
           <w:b/>
           <w:bCs/>
           <w:sz w:val="28"/>
@@ -74,6 +67,7 @@
       </w:r>
       <w:r>
         <w:rPr>
+          <w:rFonts w:cstheme="minorHAnsi"/>
           <w:sz w:val="28"/>
           <w:szCs w:val="28"/>
           <w:lang w:val="en-US"/>
@@ -83,6 +77,7 @@
       <w:proofErr w:type="gramStart"/>
       <w:r>
         <w:rPr>
+          <w:rFonts w:cstheme="minorHAnsi"/>
           <w:sz w:val="28"/>
           <w:szCs w:val="28"/>
           <w:lang w:val="en-US"/>
@@ -92,6 +87,7 @@
       <w:proofErr w:type="gramEnd"/>
       <w:r>
         <w:rPr>
+          <w:rFonts w:cstheme="minorHAnsi"/>
           <w:sz w:val="28"/>
           <w:szCs w:val="28"/>
           <w:lang w:val="en-US"/>
@@ -101,6 +97,7 @@
       <w:proofErr w:type="gramStart"/>
       <w:r>
         <w:rPr>
+          <w:rFonts w:cstheme="minorHAnsi"/>
           <w:sz w:val="28"/>
           <w:szCs w:val="28"/>
           <w:lang w:val="en-US"/>
@@ -109,6 +106,7 @@
       </w:r>
       <w:r>
         <w:rPr>
+          <w:rFonts w:cstheme="minorHAnsi"/>
           <w:sz w:val="28"/>
           <w:szCs w:val="28"/>
           <w:lang w:val="en-US"/>
@@ -117,6 +115,7 @@
       </w:r>
       <w:r>
         <w:rPr>
+          <w:rFonts w:cstheme="minorHAnsi"/>
           <w:sz w:val="28"/>
           <w:szCs w:val="28"/>
           <w:lang w:val="en-US"/>
@@ -126,6 +125,7 @@
       <w:proofErr w:type="gramEnd"/>
       <w:r>
         <w:rPr>
+          <w:rFonts w:cstheme="minorHAnsi"/>
           <w:sz w:val="28"/>
           <w:szCs w:val="28"/>
           <w:lang w:val="en-US"/>
@@ -135,6 +135,7 @@
       <w:proofErr w:type="gramStart"/>
       <w:r>
         <w:rPr>
+          <w:rFonts w:cstheme="minorHAnsi"/>
           <w:sz w:val="28"/>
           <w:szCs w:val="28"/>
           <w:lang w:val="en-US"/>
@@ -144,6 +145,7 @@
       <w:proofErr w:type="gramEnd"/>
       <w:r>
         <w:rPr>
+          <w:rFonts w:cstheme="minorHAnsi"/>
           <w:sz w:val="28"/>
           <w:szCs w:val="28"/>
           <w:lang w:val="en-US"/>
@@ -153,17 +155,8 @@
     </w:p>
     <w:p>
       <w:pPr>
-        <w:pStyle w:val="ListParagraph"/>
-        <w:rPr>
-          <w:sz w:val="28"/>
-          <w:szCs w:val="28"/>
-          <w:lang w:val="en-US"/>
-        </w:rPr>
-      </w:pPr>
-    </w:p>
-    <w:p>
-      <w:pPr>
-        <w:rPr>
+        <w:rPr>
+          <w:rFonts w:cstheme="minorHAnsi"/>
           <w:sz w:val="28"/>
           <w:szCs w:val="28"/>
           <w:lang w:val="en-US"/>
@@ -173,6 +166,7 @@
         <w:r>
           <w:rPr>
             <w:rStyle w:val="Hyperlink"/>
+            <w:rFonts w:cstheme="minorHAnsi"/>
             <w:sz w:val="28"/>
             <w:szCs w:val="28"/>
             <w:lang w:val="en-US"/>
@@ -183,41 +177,46 @@
     </w:p>
     <w:p>
       <w:pPr>
+        <w:rPr>
+          <w:rFonts w:cstheme="minorHAnsi"/>
+          <w:b/>
+          <w:bCs/>
+          <w:sz w:val="28"/>
+          <w:szCs w:val="28"/>
+          <w:lang w:val="en-US"/>
+        </w:rPr>
+      </w:pPr>
+    </w:p>
+    <w:p>
+      <w:pPr>
         <w:pStyle w:val="ListParagraph"/>
         <w:numPr>
           <w:ilvl w:val="0"/>
-          <w:numId w:val="1"/>
+          <w:numId w:val="3"/>
         </w:numPr>
         <w:rPr>
-          <w:b/>
-          <w:bCs/>
-          <w:sz w:val="28"/>
-          <w:szCs w:val="28"/>
-          <w:lang w:val="en-US"/>
-        </w:rPr>
-      </w:pPr>
-      <w:r>
-        <w:rPr>
-          <w:b/>
-          <w:bCs/>
-          <w:sz w:val="28"/>
-          <w:szCs w:val="28"/>
-          <w:lang w:val="en-US"/>
-        </w:rPr>
-        <w:t>Deploy PostgreSQL via Helm</w:t>
-      </w:r>
-      <w:r>
-        <w:rPr>
-          <w:b/>
-          <w:bCs/>
-          <w:sz w:val="28"/>
-          <w:szCs w:val="28"/>
-          <w:lang w:val="en-US"/>
-        </w:rPr>
-        <w:t xml:space="preserve"> (there is</w:t>
-      </w:r>
-      <w:r>
-        <w:rPr>
+          <w:rFonts w:cstheme="minorHAnsi"/>
+          <w:b/>
+          <w:bCs/>
+          <w:sz w:val="28"/>
+          <w:szCs w:val="28"/>
+          <w:lang w:val="en-US"/>
+        </w:rPr>
+      </w:pPr>
+      <w:r>
+        <w:rPr>
+          <w:rFonts w:cstheme="minorHAnsi"/>
+          <w:b/>
+          <w:bCs/>
+          <w:sz w:val="28"/>
+          <w:szCs w:val="28"/>
+          <w:lang w:val="en-US"/>
+        </w:rPr>
+        <w:t>Deploy PostgreSQL via Helm (there is</w:t>
+      </w:r>
+      <w:r>
+        <w:rPr>
+          <w:rFonts w:cstheme="minorHAnsi"/>
           <w:b/>
           <w:bCs/>
           <w:sz w:val="28"/>
@@ -229,6 +228,7 @@
       <w:proofErr w:type="gramStart"/>
       <w:r>
         <w:rPr>
+          <w:rFonts w:cstheme="minorHAnsi"/>
           <w:b/>
           <w:bCs/>
           <w:sz w:val="28"/>
@@ -240,6 +240,7 @@
       <w:proofErr w:type="gramEnd"/>
       <w:r>
         <w:rPr>
+          <w:rFonts w:cstheme="minorHAnsi"/>
           <w:b/>
           <w:bCs/>
           <w:sz w:val="28"/>
@@ -250,6 +251,7 @@
       </w:r>
       <w:r>
         <w:rPr>
+          <w:rFonts w:cstheme="minorHAnsi"/>
           <w:b/>
           <w:bCs/>
           <w:sz w:val="28"/>
@@ -260,6 +262,7 @@
       </w:r>
       <w:r>
         <w:rPr>
+          <w:rFonts w:cstheme="minorHAnsi"/>
           <w:b/>
           <w:bCs/>
           <w:sz w:val="28"/>
@@ -272,39 +275,24 @@
     <w:p>
       <w:pPr>
         <w:rPr>
-          <w:sz w:val="28"/>
-          <w:szCs w:val="28"/>
-          <w:lang w:val="en-US"/>
-        </w:rPr>
-      </w:pPr>
-      <w:r>
-        <w:rPr>
-          <w:sz w:val="28"/>
-          <w:szCs w:val="28"/>
-          <w:lang w:val="en-US"/>
-        </w:rPr>
-        <w:t xml:space="preserve">Add </w:t>
-      </w:r>
-      <w:proofErr w:type="spellStart"/>
-      <w:r>
-        <w:rPr>
-          <w:sz w:val="28"/>
-          <w:szCs w:val="28"/>
-          <w:lang w:val="en-US"/>
-        </w:rPr>
-        <w:t>Bitnami</w:t>
-      </w:r>
-      <w:proofErr w:type="spellEnd"/>
-      <w:r>
-        <w:rPr>
-          <w:sz w:val="28"/>
-          <w:szCs w:val="28"/>
-          <w:lang w:val="en-US"/>
-        </w:rPr>
-        <w:t xml:space="preserve"> Helm repo and install PostgreSQL:</w:t>
-      </w:r>
-      <w:r>
-        <w:rPr>
+          <w:rFonts w:cstheme="minorHAnsi"/>
+          <w:sz w:val="28"/>
+          <w:szCs w:val="28"/>
+          <w:lang w:val="en-US"/>
+        </w:rPr>
+      </w:pPr>
+      <w:r>
+        <w:rPr>
+          <w:rFonts w:cstheme="minorHAnsi"/>
+          <w:sz w:val="28"/>
+          <w:szCs w:val="28"/>
+          <w:lang w:val="en-US"/>
+        </w:rPr>
+        <w:t>Add Bitnami Helm repo and install PostgreSQL:</w:t>
+      </w:r>
+      <w:r>
+        <w:rPr>
+          <w:rFonts w:cstheme="minorHAnsi"/>
           <w:sz w:val="28"/>
           <w:szCs w:val="28"/>
           <w:lang w:val="en-US"/>
@@ -313,6 +301,7 @@
       </w:r>
       <w:r>
         <w:rPr>
+          <w:rFonts w:cstheme="minorHAnsi"/>
           <w:sz w:val="28"/>
           <w:szCs w:val="28"/>
           <w:lang w:val="en-US"/>
@@ -322,6 +311,7 @@
       </w:r>
       <w:r>
         <w:rPr>
+          <w:rFonts w:cstheme="minorHAnsi"/>
           <w:sz w:val="28"/>
           <w:szCs w:val="28"/>
           <w:lang w:val="en-US"/>
@@ -332,6 +322,7 @@
       <w:proofErr w:type="gramStart"/>
       <w:r>
         <w:rPr>
+          <w:rFonts w:cstheme="minorHAnsi"/>
           <w:sz w:val="28"/>
           <w:szCs w:val="28"/>
           <w:lang w:val="en-US"/>
@@ -341,32 +332,16 @@
       <w:proofErr w:type="gramEnd"/>
       <w:r>
         <w:rPr>
-          <w:sz w:val="28"/>
-          <w:szCs w:val="28"/>
-          <w:lang w:val="en-US"/>
-        </w:rPr>
-        <w:t xml:space="preserve"> </w:t>
-      </w:r>
-      <w:proofErr w:type="spellStart"/>
-      <w:r>
-        <w:rPr>
-          <w:sz w:val="28"/>
-          <w:szCs w:val="28"/>
-          <w:lang w:val="en-US"/>
-        </w:rPr>
-        <w:t>bitnami</w:t>
-      </w:r>
-      <w:proofErr w:type="spellEnd"/>
-      <w:r>
-        <w:rPr>
-          <w:sz w:val="28"/>
-          <w:szCs w:val="28"/>
-          <w:lang w:val="en-US"/>
-        </w:rPr>
-        <w:t xml:space="preserve"> https://charts.bitnami.com/bitnami</w:t>
-      </w:r>
-      <w:r>
-        <w:rPr>
+          <w:rFonts w:cstheme="minorHAnsi"/>
+          <w:sz w:val="28"/>
+          <w:szCs w:val="28"/>
+          <w:lang w:val="en-US"/>
+        </w:rPr>
+        <w:t xml:space="preserve"> bitnami https://charts.bitnami.com/bitnami</w:t>
+      </w:r>
+      <w:r>
+        <w:rPr>
+          <w:rFonts w:cstheme="minorHAnsi"/>
           <w:sz w:val="28"/>
           <w:szCs w:val="28"/>
           <w:lang w:val="en-US"/>
@@ -376,184 +351,145 @@
       </w:r>
       <w:r>
         <w:rPr>
+          <w:rFonts w:cstheme="minorHAnsi"/>
           <w:sz w:val="28"/>
           <w:szCs w:val="28"/>
           <w:lang w:val="en-US"/>
         </w:rPr>
         <w:br/>
-        <w:t>helm install my-</w:t>
-      </w:r>
-      <w:proofErr w:type="spellStart"/>
-      <w:r>
-        <w:rPr>
-          <w:sz w:val="28"/>
-          <w:szCs w:val="28"/>
-          <w:lang w:val="en-US"/>
-        </w:rPr>
-        <w:t>postgresql</w:t>
-      </w:r>
-      <w:proofErr w:type="spellEnd"/>
-      <w:r>
-        <w:rPr>
-          <w:sz w:val="28"/>
-          <w:szCs w:val="28"/>
-          <w:lang w:val="en-US"/>
-        </w:rPr>
-        <w:t xml:space="preserve"> </w:t>
-      </w:r>
-      <w:proofErr w:type="spellStart"/>
-      <w:r>
-        <w:rPr>
-          <w:sz w:val="28"/>
-          <w:szCs w:val="28"/>
-          <w:lang w:val="en-US"/>
-        </w:rPr>
-        <w:t>bitnami</w:t>
-      </w:r>
-      <w:proofErr w:type="spellEnd"/>
-      <w:r>
-        <w:rPr>
-          <w:sz w:val="28"/>
-          <w:szCs w:val="28"/>
-          <w:lang w:val="en-US"/>
-        </w:rPr>
-        <w:t>/</w:t>
-      </w:r>
-      <w:proofErr w:type="spellStart"/>
-      <w:r>
-        <w:rPr>
-          <w:sz w:val="28"/>
-          <w:szCs w:val="28"/>
-          <w:lang w:val="en-US"/>
-        </w:rPr>
-        <w:t>postgresql</w:t>
-      </w:r>
-      <w:proofErr w:type="spellEnd"/>
-      <w:r>
-        <w:rPr>
-          <w:sz w:val="28"/>
-          <w:szCs w:val="28"/>
-          <w:lang w:val="en-US"/>
-        </w:rPr>
-        <w:t xml:space="preserve"> \</w:t>
-      </w:r>
-      <w:r>
-        <w:rPr>
-          <w:sz w:val="28"/>
-          <w:szCs w:val="28"/>
+      </w:r>
+      <w:r>
+        <w:rPr>
+          <w:rFonts w:cstheme="minorHAnsi"/>
+          <w:b/>
+          <w:bCs/>
+          <w:sz w:val="28"/>
+          <w:szCs w:val="28"/>
+          <w:highlight w:val="yellow"/>
+          <w:lang w:val="en-US"/>
+        </w:rPr>
+        <w:t>helm install my-postgresql bitnami/postgresql \</w:t>
+      </w:r>
+      <w:r>
+        <w:rPr>
+          <w:rFonts w:cstheme="minorHAnsi"/>
+          <w:b/>
+          <w:bCs/>
+          <w:sz w:val="28"/>
+          <w:szCs w:val="28"/>
+          <w:highlight w:val="yellow"/>
           <w:lang w:val="en-US"/>
         </w:rPr>
         <w:br/>
         <w:t xml:space="preserve">  --set </w:t>
       </w:r>
-      <w:proofErr w:type="spellStart"/>
       <w:proofErr w:type="gramStart"/>
       <w:r>
         <w:rPr>
-          <w:sz w:val="28"/>
-          <w:szCs w:val="28"/>
+          <w:rFonts w:cstheme="minorHAnsi"/>
+          <w:b/>
+          <w:bCs/>
+          <w:sz w:val="28"/>
+          <w:szCs w:val="28"/>
+          <w:highlight w:val="yellow"/>
           <w:lang w:val="en-US"/>
         </w:rPr>
         <w:t>auth.username</w:t>
       </w:r>
-      <w:proofErr w:type="spellEnd"/>
       <w:proofErr w:type="gramEnd"/>
       <w:r>
         <w:rPr>
-          <w:sz w:val="28"/>
-          <w:szCs w:val="28"/>
+          <w:rFonts w:cstheme="minorHAnsi"/>
+          <w:b/>
+          <w:bCs/>
+          <w:sz w:val="28"/>
+          <w:szCs w:val="28"/>
+          <w:highlight w:val="yellow"/>
           <w:lang w:val="en-US"/>
         </w:rPr>
         <w:t>=root \</w:t>
       </w:r>
       <w:r>
         <w:rPr>
-          <w:sz w:val="28"/>
-          <w:szCs w:val="28"/>
+          <w:rFonts w:cstheme="minorHAnsi"/>
+          <w:b/>
+          <w:bCs/>
+          <w:sz w:val="28"/>
+          <w:szCs w:val="28"/>
+          <w:highlight w:val="yellow"/>
           <w:lang w:val="en-US"/>
         </w:rPr>
         <w:br/>
         <w:t xml:space="preserve">  --set </w:t>
       </w:r>
-      <w:proofErr w:type="spellStart"/>
       <w:proofErr w:type="gramStart"/>
       <w:r>
         <w:rPr>
-          <w:sz w:val="28"/>
-          <w:szCs w:val="28"/>
+          <w:rFonts w:cstheme="minorHAnsi"/>
+          <w:b/>
+          <w:bCs/>
+          <w:sz w:val="28"/>
+          <w:szCs w:val="28"/>
+          <w:highlight w:val="yellow"/>
           <w:lang w:val="en-US"/>
         </w:rPr>
         <w:t>auth.password</w:t>
       </w:r>
-      <w:proofErr w:type="spellEnd"/>
       <w:proofErr w:type="gramEnd"/>
       <w:r>
         <w:rPr>
-          <w:sz w:val="28"/>
-          <w:szCs w:val="28"/>
-          <w:lang w:val="en-US"/>
-        </w:rPr>
-        <w:t>=</w:t>
-      </w:r>
-      <w:proofErr w:type="spellStart"/>
-      <w:r>
-        <w:rPr>
-          <w:sz w:val="28"/>
-          <w:szCs w:val="28"/>
-          <w:lang w:val="en-US"/>
-        </w:rPr>
-        <w:t>yourpassword</w:t>
-      </w:r>
-      <w:proofErr w:type="spellEnd"/>
-      <w:r>
-        <w:rPr>
-          <w:sz w:val="28"/>
-          <w:szCs w:val="28"/>
-          <w:lang w:val="en-US"/>
-        </w:rPr>
-        <w:t xml:space="preserve"> \</w:t>
-      </w:r>
-      <w:r>
-        <w:rPr>
-          <w:sz w:val="28"/>
-          <w:szCs w:val="28"/>
+          <w:rFonts w:cstheme="minorHAnsi"/>
+          <w:b/>
+          <w:bCs/>
+          <w:sz w:val="28"/>
+          <w:szCs w:val="28"/>
+          <w:highlight w:val="yellow"/>
+          <w:lang w:val="en-US"/>
+        </w:rPr>
+        <w:t>=yourpassword \</w:t>
+      </w:r>
+      <w:r>
+        <w:rPr>
+          <w:rFonts w:cstheme="minorHAnsi"/>
+          <w:b/>
+          <w:bCs/>
+          <w:sz w:val="28"/>
+          <w:szCs w:val="28"/>
+          <w:highlight w:val="yellow"/>
           <w:lang w:val="en-US"/>
         </w:rPr>
         <w:br/>
         <w:t xml:space="preserve">  --set </w:t>
       </w:r>
-      <w:proofErr w:type="spellStart"/>
       <w:proofErr w:type="gramStart"/>
       <w:r>
         <w:rPr>
-          <w:sz w:val="28"/>
-          <w:szCs w:val="28"/>
+          <w:rFonts w:cstheme="minorHAnsi"/>
+          <w:b/>
+          <w:bCs/>
+          <w:sz w:val="28"/>
+          <w:szCs w:val="28"/>
+          <w:highlight w:val="yellow"/>
           <w:lang w:val="en-US"/>
         </w:rPr>
         <w:t>auth.database</w:t>
       </w:r>
-      <w:proofErr w:type="spellEnd"/>
       <w:proofErr w:type="gramEnd"/>
       <w:r>
         <w:rPr>
-          <w:sz w:val="28"/>
-          <w:szCs w:val="28"/>
-          <w:lang w:val="en-US"/>
-        </w:rPr>
-        <w:t>=</w:t>
-      </w:r>
-      <w:proofErr w:type="spellStart"/>
-      <w:r>
-        <w:rPr>
-          <w:sz w:val="28"/>
-          <w:szCs w:val="28"/>
-          <w:lang w:val="en-US"/>
-        </w:rPr>
-        <w:t>flask_mvc_db</w:t>
-      </w:r>
-      <w:proofErr w:type="spellEnd"/>
-      <w:r>
-        <w:rPr>
+          <w:rFonts w:cstheme="minorHAnsi"/>
+          <w:b/>
+          <w:bCs/>
+          <w:sz w:val="28"/>
+          <w:szCs w:val="28"/>
+          <w:highlight w:val="yellow"/>
+          <w:lang w:val="en-US"/>
+        </w:rPr>
+        <w:t>=flask_mvc_db</w:t>
+      </w:r>
+      <w:r>
+        <w:rPr>
+          <w:rFonts w:cstheme="minorHAnsi"/>
           <w:sz w:val="28"/>
           <w:szCs w:val="28"/>
           <w:lang w:val="en-US"/>
@@ -563,64 +499,54 @@
       </w:r>
       <w:r>
         <w:rPr>
+          <w:rFonts w:cstheme="minorHAnsi"/>
           <w:sz w:val="28"/>
           <w:szCs w:val="28"/>
           <w:lang w:val="en-US"/>
         </w:rPr>
         <w:br/>
-      </w:r>
-      <w:r>
-        <w:rPr>
-          <w:sz w:val="28"/>
-          <w:szCs w:val="28"/>
-          <w:lang w:val="en-US"/>
-        </w:rPr>
-        <w:br/>
-        <w:t>Replace `</w:t>
-      </w:r>
-      <w:proofErr w:type="spellStart"/>
-      <w:r>
-        <w:rPr>
-          <w:sz w:val="28"/>
-          <w:szCs w:val="28"/>
-          <w:lang w:val="en-US"/>
-        </w:rPr>
-        <w:t>yourpassword</w:t>
-      </w:r>
-      <w:proofErr w:type="spellEnd"/>
-      <w:r>
-        <w:rPr>
-          <w:sz w:val="28"/>
-          <w:szCs w:val="28"/>
-          <w:lang w:val="en-US"/>
-        </w:rPr>
-        <w:t>` with a secure password.</w:t>
+        <w:t>Replace `yourpassword` with a secure password.</w:t>
       </w:r>
     </w:p>
     <w:p>
       <w:pPr>
         <w:rPr>
-          <w:b/>
-          <w:bCs/>
-          <w:sz w:val="28"/>
-          <w:szCs w:val="28"/>
-          <w:lang w:val="en-US"/>
-        </w:rPr>
-      </w:pPr>
-      <w:r>
-        <w:rPr>
-          <w:b/>
-          <w:bCs/>
-          <w:sz w:val="28"/>
-          <w:szCs w:val="28"/>
-          <w:lang w:val="en-US"/>
-        </w:rPr>
-        <w:t xml:space="preserve">Step 2: Update your </w:t>
-      </w:r>
-      <w:proofErr w:type="spellStart"/>
+          <w:rFonts w:cstheme="minorHAnsi"/>
+          <w:sz w:val="28"/>
+          <w:szCs w:val="28"/>
+          <w:lang w:val="en-US"/>
+        </w:rPr>
+      </w:pPr>
+    </w:p>
+    <w:p>
+      <w:pPr>
+        <w:pStyle w:val="ListParagraph"/>
+        <w:numPr>
+          <w:ilvl w:val="0"/>
+          <w:numId w:val="3"/>
+        </w:numPr>
+        <w:rPr>
+          <w:rFonts w:cstheme="minorHAnsi"/>
+          <w:sz w:val="28"/>
+          <w:szCs w:val="28"/>
+          <w:lang w:val="en-US"/>
+        </w:rPr>
+      </w:pPr>
+      <w:r>
+        <w:rPr>
+          <w:rFonts w:cstheme="minorHAnsi"/>
+          <w:b/>
+          <w:bCs/>
+          <w:sz w:val="28"/>
+          <w:szCs w:val="28"/>
+          <w:lang w:val="en-US"/>
+        </w:rPr>
+        <w:t xml:space="preserve">Update your </w:t>
+      </w:r>
       <w:proofErr w:type="gramStart"/>
       <w:r>
         <w:rPr>
+          <w:rFonts w:cstheme="minorHAnsi"/>
           <w:b/>
           <w:bCs/>
           <w:sz w:val="28"/>
@@ -629,18 +555,20 @@
         </w:rPr>
         <w:t>values.yaml</w:t>
       </w:r>
-      <w:proofErr w:type="spellEnd"/>
       <w:proofErr w:type="gramEnd"/>
     </w:p>
     <w:p>
       <w:pPr>
         <w:rPr>
-          <w:sz w:val="28"/>
-          <w:szCs w:val="28"/>
-        </w:rPr>
-      </w:pPr>
-      <w:r>
-        <w:rPr>
+          <w:rFonts w:cstheme="minorHAnsi"/>
+          <w:sz w:val="28"/>
+          <w:szCs w:val="28"/>
+          <w:lang w:val="en-US"/>
+        </w:rPr>
+      </w:pPr>
+      <w:r>
+        <w:rPr>
+          <w:rFonts w:cstheme="minorHAnsi"/>
           <w:sz w:val="28"/>
           <w:szCs w:val="28"/>
           <w:lang w:val="en-US"/>
@@ -649,6 +577,7 @@
       </w:r>
       <w:r>
         <w:rPr>
+          <w:rFonts w:cstheme="minorHAnsi"/>
           <w:sz w:val="28"/>
           <w:szCs w:val="28"/>
           <w:lang w:val="en-US"/>
@@ -657,6 +586,97 @@
       </w:r>
       <w:r>
         <w:rPr>
+          <w:rFonts w:cstheme="minorHAnsi"/>
+          <w:sz w:val="28"/>
+          <w:szCs w:val="28"/>
+          <w:lang w:val="en-US"/>
+        </w:rPr>
+        <w:br/>
+        <w:t>```yaml</w:t>
+      </w:r>
+      <w:r>
+        <w:rPr>
+          <w:rFonts w:cstheme="minorHAnsi"/>
+          <w:sz w:val="28"/>
+          <w:szCs w:val="28"/>
+          <w:lang w:val="en-US"/>
+        </w:rPr>
+        <w:br/>
+        <w:t>database:</w:t>
+      </w:r>
+      <w:r>
+        <w:rPr>
+          <w:rFonts w:cstheme="minorHAnsi"/>
+          <w:sz w:val="28"/>
+          <w:szCs w:val="28"/>
+          <w:lang w:val="en-US"/>
+        </w:rPr>
+        <w:br/>
+        <w:t xml:space="preserve">  host: </w:t>
+      </w:r>
+      <w:proofErr w:type="gramStart"/>
+      <w:r>
+        <w:rPr>
+          <w:rFonts w:cstheme="minorHAnsi"/>
+          <w:sz w:val="28"/>
+          <w:szCs w:val="28"/>
+          <w:lang w:val="en-US"/>
+        </w:rPr>
+        <w:t>my-postgresql.default.svc.cluster</w:t>
+      </w:r>
+      <w:proofErr w:type="gramEnd"/>
+      <w:r>
+        <w:rPr>
+          <w:rFonts w:cstheme="minorHAnsi"/>
+          <w:sz w:val="28"/>
+          <w:szCs w:val="28"/>
+          <w:lang w:val="en-US"/>
+        </w:rPr>
+        <w:t>.local</w:t>
+      </w:r>
+      <w:r>
+        <w:rPr>
+          <w:rFonts w:cstheme="minorHAnsi"/>
+          <w:sz w:val="28"/>
+          <w:szCs w:val="28"/>
+          <w:lang w:val="en-US"/>
+        </w:rPr>
+        <w:br/>
+        <w:t xml:space="preserve">  user: root</w:t>
+      </w:r>
+      <w:r>
+        <w:rPr>
+          <w:rFonts w:cstheme="minorHAnsi"/>
+          <w:sz w:val="28"/>
+          <w:szCs w:val="28"/>
+          <w:lang w:val="en-US"/>
+        </w:rPr>
+        <w:br/>
+        <w:t xml:space="preserve">  password: yourpassword</w:t>
+      </w:r>
+      <w:r>
+        <w:rPr>
+          <w:rFonts w:cstheme="minorHAnsi"/>
+          <w:sz w:val="28"/>
+          <w:szCs w:val="28"/>
+          <w:lang w:val="en-US"/>
+        </w:rPr>
+        <w:br/>
+        <w:t xml:space="preserve">  name: flask_mvc_db</w:t>
+      </w:r>
+      <w:r>
+        <w:rPr>
+          <w:rFonts w:cstheme="minorHAnsi"/>
+          <w:sz w:val="28"/>
+          <w:szCs w:val="28"/>
+          <w:lang w:val="en-US"/>
+        </w:rPr>
+        <w:br/>
+        <w:t>secretKey: your-secret-key-here</w:t>
+      </w:r>
+      <w:r>
+        <w:rPr>
+          <w:rFonts w:cstheme="minorHAnsi"/>
           <w:sz w:val="28"/>
           <w:szCs w:val="28"/>
           <w:lang w:val="en-US"/>
@@ -664,178 +684,50 @@
         <w:br/>
         <w:t>```</w:t>
       </w:r>
-      <w:proofErr w:type="spellStart"/>
-      <w:r>
-        <w:rPr>
-          <w:sz w:val="28"/>
-          <w:szCs w:val="28"/>
-          <w:lang w:val="en-US"/>
-        </w:rPr>
-        <w:t>yaml</w:t>
-      </w:r>
-      <w:proofErr w:type="spellEnd"/>
-      <w:r>
-        <w:rPr>
-          <w:sz w:val="28"/>
-          <w:szCs w:val="28"/>
-          <w:lang w:val="en-US"/>
-        </w:rPr>
-        <w:br/>
-        <w:t>database:</w:t>
-      </w:r>
-      <w:r>
-        <w:rPr>
-          <w:sz w:val="28"/>
-          <w:szCs w:val="28"/>
-          <w:lang w:val="en-US"/>
-        </w:rPr>
-        <w:br/>
-        <w:t xml:space="preserve">  host: </w:t>
-      </w:r>
-      <w:proofErr w:type="gramStart"/>
-      <w:r>
-        <w:rPr>
-          <w:sz w:val="28"/>
-          <w:szCs w:val="28"/>
-          <w:lang w:val="en-US"/>
-        </w:rPr>
-        <w:t>my-</w:t>
-      </w:r>
-      <w:proofErr w:type="spellStart"/>
-      <w:r>
-        <w:rPr>
-          <w:sz w:val="28"/>
-          <w:szCs w:val="28"/>
-          <w:lang w:val="en-US"/>
-        </w:rPr>
-        <w:t>postgresql.default.svc.cluster</w:t>
-      </w:r>
-      <w:proofErr w:type="gramEnd"/>
-      <w:r>
-        <w:rPr>
-          <w:sz w:val="28"/>
-          <w:szCs w:val="28"/>
-          <w:lang w:val="en-US"/>
-        </w:rPr>
-        <w:t>.local</w:t>
-      </w:r>
-      <w:proofErr w:type="spellEnd"/>
-      <w:r>
-        <w:rPr>
-          <w:sz w:val="28"/>
-          <w:szCs w:val="28"/>
-          <w:lang w:val="en-US"/>
-        </w:rPr>
-        <w:br/>
-        <w:t xml:space="preserve">  user: root</w:t>
-      </w:r>
-      <w:r>
-        <w:rPr>
-          <w:sz w:val="28"/>
-          <w:szCs w:val="28"/>
-          <w:lang w:val="en-US"/>
-        </w:rPr>
-        <w:br/>
-        <w:t xml:space="preserve">  password: </w:t>
-      </w:r>
-      <w:proofErr w:type="spellStart"/>
-      <w:r>
-        <w:rPr>
-          <w:sz w:val="28"/>
-          <w:szCs w:val="28"/>
-          <w:lang w:val="en-US"/>
-        </w:rPr>
-        <w:t>yourpassword</w:t>
-      </w:r>
-      <w:proofErr w:type="spellEnd"/>
-      <w:r>
-        <w:rPr>
-          <w:sz w:val="28"/>
-          <w:szCs w:val="28"/>
-          <w:lang w:val="en-US"/>
-        </w:rPr>
-        <w:br/>
-        <w:t xml:space="preserve">  name: </w:t>
-      </w:r>
-      <w:proofErr w:type="spellStart"/>
-      <w:r>
-        <w:rPr>
-          <w:sz w:val="28"/>
-          <w:szCs w:val="28"/>
-          <w:lang w:val="en-US"/>
-        </w:rPr>
-        <w:t>flask_mvc_db</w:t>
-      </w:r>
-      <w:proofErr w:type="spellEnd"/>
-      <w:r>
-        <w:rPr>
-          <w:sz w:val="28"/>
-          <w:szCs w:val="28"/>
-          <w:lang w:val="en-US"/>
-        </w:rPr>
-        <w:br/>
-      </w:r>
-      <w:proofErr w:type="spellStart"/>
-      <w:r>
-        <w:rPr>
-          <w:sz w:val="28"/>
-          <w:szCs w:val="28"/>
-          <w:lang w:val="en-US"/>
-        </w:rPr>
-        <w:t>secretKey</w:t>
-      </w:r>
-      <w:proofErr w:type="spellEnd"/>
-      <w:r>
-        <w:rPr>
-          <w:sz w:val="28"/>
-          <w:szCs w:val="28"/>
-          <w:lang w:val="en-US"/>
-        </w:rPr>
-        <w:t>: your-secret-key-here</w:t>
-      </w:r>
-      <w:r>
-        <w:rPr>
-          <w:sz w:val="28"/>
-          <w:szCs w:val="28"/>
-          <w:lang w:val="en-US"/>
-        </w:rPr>
-        <w:br/>
-        <w:t>```</w:t>
-      </w:r>
     </w:p>
     <w:p>
       <w:pPr>
-        <w:pStyle w:val="ListParagraph"/>
-        <w:numPr>
-          <w:ilvl w:val="0"/>
-          <w:numId w:val="1"/>
-        </w:numPr>
-        <w:rPr>
-          <w:b/>
-          <w:bCs/>
-          <w:sz w:val="32"/>
-          <w:szCs w:val="32"/>
+        <w:rPr>
+          <w:rFonts w:cstheme="minorHAnsi"/>
+          <w:b/>
+          <w:bCs/>
+          <w:sz w:val="28"/>
+          <w:szCs w:val="28"/>
           <w:u w:val="single"/>
           <w:lang w:val="en-US"/>
         </w:rPr>
       </w:pPr>
       <w:r>
         <w:rPr>
-          <w:b/>
-          <w:bCs/>
-          <w:sz w:val="32"/>
-          <w:szCs w:val="32"/>
+          <w:rFonts w:cstheme="minorHAnsi"/>
+          <w:b/>
+          <w:bCs/>
+          <w:sz w:val="28"/>
+          <w:szCs w:val="28"/>
           <w:u w:val="single"/>
           <w:lang w:val="en-US"/>
         </w:rPr>
-        <w:t>Cd into the following directory</w:t>
-      </w:r>
-      <w:r>
-        <w:rPr>
-          <w:b/>
-          <w:bCs/>
-          <w:sz w:val="32"/>
-          <w:szCs w:val="32"/>
+        <w:t xml:space="preserve">“cd” </w:t>
+      </w:r>
+      <w:r>
+        <w:rPr>
+          <w:rFonts w:cstheme="minorHAnsi"/>
+          <w:b/>
+          <w:bCs/>
+          <w:sz w:val="28"/>
+          <w:szCs w:val="28"/>
+          <w:u w:val="single"/>
+          <w:lang w:val="en-US"/>
+        </w:rPr>
+        <w:t>into the following directory</w:t>
+      </w:r>
+      <w:r>
+        <w:rPr>
+          <w:rFonts w:cstheme="minorHAnsi"/>
+          <w:b/>
+          <w:bCs/>
+          <w:sz w:val="28"/>
+          <w:szCs w:val="28"/>
           <w:u w:val="single"/>
           <w:lang w:val="en-US"/>
         </w:rPr>
@@ -845,64 +737,22 @@
     <w:p>
       <w:pPr>
         <w:rPr>
-          <w:sz w:val="32"/>
-          <w:szCs w:val="32"/>
-          <w:lang w:val="en-US"/>
-        </w:rPr>
-      </w:pPr>
-      <w:r>
-        <w:rPr>
-          <w:sz w:val="32"/>
-          <w:szCs w:val="32"/>
-          <w:lang w:val="en-US"/>
-        </w:rPr>
-        <w:t>Python-Flask-</w:t>
-      </w:r>
-      <w:proofErr w:type="spellStart"/>
-      <w:r>
-        <w:rPr>
-          <w:sz w:val="32"/>
-          <w:szCs w:val="32"/>
-          <w:lang w:val="en-US"/>
-        </w:rPr>
-        <w:t>AlonNajman</w:t>
-      </w:r>
-      <w:proofErr w:type="spellEnd"/>
-      <w:r>
-        <w:rPr>
-          <w:sz w:val="32"/>
-          <w:szCs w:val="32"/>
-          <w:lang w:val="en-US"/>
-        </w:rPr>
-        <w:t>\Python-Flask\</w:t>
-      </w:r>
-      <w:proofErr w:type="spellStart"/>
-      <w:r>
-        <w:rPr>
-          <w:sz w:val="32"/>
-          <w:szCs w:val="32"/>
-          <w:lang w:val="en-US"/>
-        </w:rPr>
-        <w:t>kubernetes</w:t>
-      </w:r>
-      <w:proofErr w:type="spellEnd"/>
-      <w:r>
-        <w:rPr>
-          <w:sz w:val="32"/>
-          <w:szCs w:val="32"/>
-          <w:lang w:val="en-US"/>
-        </w:rPr>
-        <w:t>-using-helm</w:t>
-      </w:r>
-    </w:p>
-    <w:p>
-      <w:pPr>
-        <w:rPr>
-          <w:sz w:val="32"/>
-          <w:szCs w:val="32"/>
-          <w:lang w:val="en-US"/>
-        </w:rPr>
-      </w:pPr>
+          <w:rFonts w:cstheme="minorHAnsi"/>
+          <w:sz w:val="28"/>
+          <w:szCs w:val="28"/>
+          <w:lang w:val="en-US"/>
+        </w:rPr>
+      </w:pPr>
+      <w:r>
+        <w:rPr>
+          <w:rFonts w:cstheme="minorHAnsi"/>
+          <w:sz w:val="28"/>
+          <w:szCs w:val="28"/>
+          <w:highlight w:val="yellow"/>
+          <w:lang w:val="en-US"/>
+        </w:rPr>
+        <w:t>Python-Flask-AlonNajman\Python-Flask\kubernetes-using-helm</w:t>
+      </w:r>
     </w:p>
     <w:p>
       <w:pPr>
@@ -912,63 +762,43 @@
           <w:numId w:val="2"/>
         </w:numPr>
         <w:rPr>
-          <w:b/>
-          <w:bCs/>
-          <w:sz w:val="32"/>
-          <w:szCs w:val="32"/>
+          <w:rFonts w:cstheme="minorHAnsi"/>
+          <w:b/>
+          <w:bCs/>
+          <w:sz w:val="28"/>
+          <w:szCs w:val="28"/>
           <w:u w:val="single"/>
           <w:lang w:val="en-US"/>
         </w:rPr>
       </w:pPr>
       <w:r>
         <w:rPr>
-          <w:b/>
-          <w:bCs/>
-          <w:sz w:val="32"/>
-          <w:szCs w:val="32"/>
+          <w:rFonts w:cstheme="minorHAnsi"/>
+          <w:b/>
+          <w:bCs/>
+          <w:sz w:val="28"/>
+          <w:szCs w:val="28"/>
           <w:u w:val="single"/>
           <w:lang w:val="en-US"/>
         </w:rPr>
-        <w:lastRenderedPageBreak/>
-        <w:t xml:space="preserve">Command to deploy on </w:t>
-      </w:r>
-      <w:proofErr w:type="spellStart"/>
-      <w:r>
-        <w:rPr>
-          <w:b/>
-          <w:bCs/>
-          <w:sz w:val="32"/>
-          <w:szCs w:val="32"/>
-          <w:u w:val="single"/>
-          <w:lang w:val="en-US"/>
-        </w:rPr>
-        <w:t>kubernetes</w:t>
-      </w:r>
-      <w:proofErr w:type="spellEnd"/>
-      <w:r>
-        <w:rPr>
-          <w:b/>
-          <w:bCs/>
-          <w:sz w:val="32"/>
-          <w:szCs w:val="32"/>
-          <w:u w:val="single"/>
-          <w:lang w:val="en-US"/>
-        </w:rPr>
-        <w:t>:</w:t>
+        <w:t>Command to deploy on kubernetes:</w:t>
       </w:r>
     </w:p>
     <w:p>
       <w:pPr>
         <w:rPr>
-          <w:sz w:val="32"/>
-          <w:szCs w:val="32"/>
-          <w:lang w:val="en-US"/>
-        </w:rPr>
-      </w:pPr>
-      <w:r>
-        <w:rPr>
-          <w:sz w:val="32"/>
-          <w:szCs w:val="32"/>
+          <w:rFonts w:cstheme="minorHAnsi"/>
+          <w:sz w:val="28"/>
+          <w:szCs w:val="28"/>
+          <w:lang w:val="en-US"/>
+        </w:rPr>
+      </w:pPr>
+      <w:r>
+        <w:rPr>
+          <w:rFonts w:cstheme="minorHAnsi"/>
+          <w:sz w:val="28"/>
+          <w:szCs w:val="28"/>
+          <w:highlight w:val="yellow"/>
           <w:lang w:val="en-US"/>
         </w:rPr>
         <w:t>helm install python-flask-proj</w:t>
@@ -976,8 +806,10 @@
       <w:proofErr w:type="gramStart"/>
       <w:r>
         <w:rPr>
-          <w:sz w:val="32"/>
-          <w:szCs w:val="32"/>
+          <w:rFonts w:cstheme="minorHAnsi"/>
+          <w:sz w:val="28"/>
+          <w:szCs w:val="28"/>
+          <w:highlight w:val="yellow"/>
           <w:lang w:val="en-US"/>
         </w:rPr>
         <w:t>1 .</w:t>
@@ -985,8 +817,10 @@
       <w:proofErr w:type="gramEnd"/>
       <w:r>
         <w:rPr>
-          <w:sz w:val="32"/>
-          <w:szCs w:val="32"/>
+          <w:rFonts w:cstheme="minorHAnsi"/>
+          <w:sz w:val="28"/>
+          <w:szCs w:val="28"/>
+          <w:highlight w:val="yellow"/>
           <w:lang w:val="en-US"/>
         </w:rPr>
         <w:t>/python-flask-proj1</w:t>
@@ -1005,6 +839,92 @@
 <file path=word/numbering.xml><?xml version="1.0" encoding="utf-8"?>
 <w:numbering xmlns:wpc="http://schemas.microsoft.com/office/word/2010/wordprocessingCanvas" xmlns:cx="http://schemas.microsoft.com/office/drawing/2014/chartex" xmlns:cx1="http://schemas.microsoft.com/office/drawing/2015/9/8/chartex" xmlns:cx2="http://schemas.microsoft.com/office/drawing/2015/10/21/chartex" xmlns:cx3="http://schemas.microsoft.com/office/drawing/2016/5/9/chartex" xmlns:cx4="http://schemas.microsoft.com/office/drawing/2016/5/10/chartex" xmlns:cx5="http://schemas.microsoft.com/office/drawing/2016/5/11/chartex" xmlns:cx6="http://schemas.microsoft.com/office/drawing/2016/5/12/chartex" xmlns:cx7="http://schemas.microsoft.com/office/drawing/2016/5/13/chartex" xmlns:cx8="http://schemas.microsoft.com/office/drawing/2016/5/14/chartex" xmlns:mc="http://schemas.openxmlformats.org/markup-compatibility/2006" xmlns:aink="http://schemas.microsoft.com/office/drawing/2016/ink" xmlns:am3d="http://schemas.microsoft.com/office/drawing/2017/model3d" xmlns:o="urn:schemas-microsoft-com:office:office" xmlns:oel="http://schemas.microsoft.com/office/2019/extlst" xmlns:r="http://schemas.openxmlformats.org/officeDocument/2006/relationships" xmlns:m="http://schemas.openxmlformats.org/officeDocument/2006/math" xmlns:v="urn:schemas-microsoft-com:vml" xmlns:wp14="http://schemas.microsoft.com/office/word/2010/wordprocessingDrawing" xmlns:wp="http://schemas.openxmlformats.org/drawingml/2006/wordprocessingDrawing" xmlns:w10="urn:schemas-microsoft-com:office:word" xmlns:w="http://schemas.openxmlformats.org/wordprocessingml/2006/main" xmlns:w14="http://schemas.microsoft.com/office/word/2010/wordml" xmlns:w15="http://schemas.microsoft.com/office/word/2012/wordml" xmlns:w16cex="http://schemas.microsoft.com/office/word/2018/wordml/cex" xmlns:w16cid="http://schemas.microsoft.com/office/word/2016/wordml/cid" xmlns:w16="http://schemas.microsoft.com/office/word/2018/wordml" xmlns:w16du="http://schemas.microsoft.com/office/word/2023/wordml/word16du" xmlns:w16sdtdh="http://schemas.microsoft.com/office/word/2020/wordml/sdtdatahash" xmlns:w16sdtfl="http://schemas.microsoft.com/office/word/2024/wordml/sdtformatlock" xmlns:w16se="http://schemas.microsoft.com/office/word/2015/wordml/symex" xmlns:wpg="http://schemas.microsoft.com/office/word/2010/wordprocessingGroup" xmlns:wpi="http://schemas.microsoft.com/office/word/2010/wordprocessingInk" xmlns:wne="http://schemas.microsoft.com/office/word/2006/wordml" xmlns:wps="http://schemas.microsoft.com/office/word/2010/wordprocessingShape" mc:Ignorable="w14 w15 w16se w16cid w16 w16cex w16sdtdh w16sdtfl w16du wp14">
   <w:abstractNum w:abstractNumId="0" w15:restartNumberingAfterBreak="0">
+    <w:nsid w:val="11FE7A71"/>
+    <w:multiLevelType w:val="hybridMultilevel"/>
+    <w:tmpl w:val="F9EED73A"/>
+    <w:lvl w:ilvl="0" w:tplc="1000000F">
+      <w:start w:val="1"/>
+      <w:numFmt w:val="decimal"/>
+      <w:lvlText w:val="%1."/>
+      <w:lvlJc w:val="left"/>
+      <w:pPr>
+        <w:ind w:left="360" w:hanging="360"/>
+      </w:pPr>
+    </w:lvl>
+    <w:lvl w:ilvl="1" w:tplc="10000019" w:tentative="1">
+      <w:start w:val="1"/>
+      <w:numFmt w:val="lowerLetter"/>
+      <w:lvlText w:val="%2."/>
+      <w:lvlJc w:val="left"/>
+      <w:pPr>
+        <w:ind w:left="1080" w:hanging="360"/>
+      </w:pPr>
+    </w:lvl>
+    <w:lvl w:ilvl="2" w:tplc="1000001B" w:tentative="1">
+      <w:start w:val="1"/>
+      <w:numFmt w:val="lowerRoman"/>
+      <w:lvlText w:val="%3."/>
+      <w:lvlJc w:val="right"/>
+      <w:pPr>
+        <w:ind w:left="1800" w:hanging="180"/>
+      </w:pPr>
+    </w:lvl>
+    <w:lvl w:ilvl="3" w:tplc="1000000F" w:tentative="1">
+      <w:start w:val="1"/>
+      <w:numFmt w:val="decimal"/>
+      <w:lvlText w:val="%4."/>
+      <w:lvlJc w:val="left"/>
+      <w:pPr>
+        <w:ind w:left="2520" w:hanging="360"/>
+      </w:pPr>
+    </w:lvl>
+    <w:lvl w:ilvl="4" w:tplc="10000019" w:tentative="1">
+      <w:start w:val="1"/>
+      <w:numFmt w:val="lowerLetter"/>
+      <w:lvlText w:val="%5."/>
+      <w:lvlJc w:val="left"/>
+      <w:pPr>
+        <w:ind w:left="3240" w:hanging="360"/>
+      </w:pPr>
+    </w:lvl>
+    <w:lvl w:ilvl="5" w:tplc="1000001B" w:tentative="1">
+      <w:start w:val="1"/>
+      <w:numFmt w:val="lowerRoman"/>
+      <w:lvlText w:val="%6."/>
+      <w:lvlJc w:val="right"/>
+      <w:pPr>
+        <w:ind w:left="3960" w:hanging="180"/>
+      </w:pPr>
+    </w:lvl>
+    <w:lvl w:ilvl="6" w:tplc="1000000F" w:tentative="1">
+      <w:start w:val="1"/>
+      <w:numFmt w:val="decimal"/>
+      <w:lvlText w:val="%7."/>
+      <w:lvlJc w:val="left"/>
+      <w:pPr>
+        <w:ind w:left="4680" w:hanging="360"/>
+      </w:pPr>
+    </w:lvl>
+    <w:lvl w:ilvl="7" w:tplc="10000019" w:tentative="1">
+      <w:start w:val="1"/>
+      <w:numFmt w:val="lowerLetter"/>
+      <w:lvlText w:val="%8."/>
+      <w:lvlJc w:val="left"/>
+      <w:pPr>
+        <w:ind w:left="5400" w:hanging="360"/>
+      </w:pPr>
+    </w:lvl>
+    <w:lvl w:ilvl="8" w:tplc="1000001B" w:tentative="1">
+      <w:start w:val="1"/>
+      <w:numFmt w:val="lowerRoman"/>
+      <w:lvlText w:val="%9."/>
+      <w:lvlJc w:val="right"/>
+      <w:pPr>
+        <w:ind w:left="6120" w:hanging="180"/>
+      </w:pPr>
+    </w:lvl>
+  </w:abstractNum>
+  <w:abstractNum w:abstractNumId="1" w15:restartNumberingAfterBreak="0">
     <w:nsid w:val="6A661952"/>
     <w:multiLevelType w:val="hybridMultilevel"/>
     <w:tmpl w:val="45FE7CB4"/>
@@ -1117,123 +1037,126 @@
       </w:rPr>
     </w:lvl>
   </w:abstractNum>
-  <w:abstractNum w:abstractNumId="1" w15:restartNumberingAfterBreak="0">
+  <w:abstractNum w:abstractNumId="2" w15:restartNumberingAfterBreak="0">
     <w:nsid w:val="762002D9"/>
     <w:multiLevelType w:val="hybridMultilevel"/>
-    <w:tmpl w:val="C262C046"/>
-    <w:lvl w:ilvl="0" w:tplc="10000001">
+    <w:tmpl w:val="A44446F0"/>
+    <w:lvl w:ilvl="0" w:tplc="1000000F">
+      <w:start w:val="1"/>
+      <w:numFmt w:val="decimal"/>
+      <w:lvlText w:val="%1."/>
+      <w:lvlJc w:val="left"/>
+      <w:pPr>
+        <w:ind w:left="720" w:hanging="360"/>
+      </w:pPr>
+      <w:rPr>
+        <w:rFonts w:hint="default"/>
+      </w:rPr>
+    </w:lvl>
+    <w:lvl w:ilvl="1" w:tplc="10000003">
+      <w:start w:val="1"/>
+      <w:numFmt w:val="bullet"/>
+      <w:lvlText w:val="o"/>
+      <w:lvlJc w:val="left"/>
+      <w:pPr>
+        <w:ind w:left="1440" w:hanging="360"/>
+      </w:pPr>
+      <w:rPr>
+        <w:rFonts w:ascii="Courier New" w:hAnsi="Courier New" w:cs="Courier New" w:hint="default"/>
+      </w:rPr>
+    </w:lvl>
+    <w:lvl w:ilvl="2" w:tplc="10000005" w:tentative="1">
+      <w:start w:val="1"/>
+      <w:numFmt w:val="bullet"/>
+      <w:lvlText w:val=""/>
+      <w:lvlJc w:val="left"/>
+      <w:pPr>
+        <w:ind w:left="2160" w:hanging="360"/>
+      </w:pPr>
+      <w:rPr>
+        <w:rFonts w:ascii="Wingdings" w:hAnsi="Wingdings" w:hint="default"/>
+      </w:rPr>
+    </w:lvl>
+    <w:lvl w:ilvl="3" w:tplc="10000001" w:tentative="1">
       <w:start w:val="1"/>
       <w:numFmt w:val="bullet"/>
       <w:lvlText w:val=""/>
       <w:lvlJc w:val="left"/>
       <w:pPr>
-        <w:ind w:left="720" w:hanging="360"/>
+        <w:ind w:left="2880" w:hanging="360"/>
       </w:pPr>
       <w:rPr>
         <w:rFonts w:ascii="Symbol" w:hAnsi="Symbol" w:hint="default"/>
       </w:rPr>
     </w:lvl>
-    <w:lvl w:ilvl="1" w:tplc="10000003" w:tentative="1">
+    <w:lvl w:ilvl="4" w:tplc="10000003" w:tentative="1">
       <w:start w:val="1"/>
       <w:numFmt w:val="bullet"/>
       <w:lvlText w:val="o"/>
       <w:lvlJc w:val="left"/>
       <w:pPr>
-        <w:ind w:left="1440" w:hanging="360"/>
+        <w:ind w:left="3600" w:hanging="360"/>
       </w:pPr>
       <w:rPr>
         <w:rFonts w:ascii="Courier New" w:hAnsi="Courier New" w:cs="Courier New" w:hint="default"/>
       </w:rPr>
     </w:lvl>
-    <w:lvl w:ilvl="2" w:tplc="10000005" w:tentative="1">
+    <w:lvl w:ilvl="5" w:tplc="10000005" w:tentative="1">
       <w:start w:val="1"/>
       <w:numFmt w:val="bullet"/>
       <w:lvlText w:val=""/>
       <w:lvlJc w:val="left"/>
       <w:pPr>
-        <w:ind w:left="2160" w:hanging="360"/>
+        <w:ind w:left="4320" w:hanging="360"/>
       </w:pPr>
       <w:rPr>
         <w:rFonts w:ascii="Wingdings" w:hAnsi="Wingdings" w:hint="default"/>
       </w:rPr>
     </w:lvl>
-    <w:lvl w:ilvl="3" w:tplc="10000001" w:tentative="1">
+    <w:lvl w:ilvl="6" w:tplc="10000001" w:tentative="1">
       <w:start w:val="1"/>
       <w:numFmt w:val="bullet"/>
       <w:lvlText w:val=""/>
       <w:lvlJc w:val="left"/>
       <w:pPr>
-        <w:ind w:left="2880" w:hanging="360"/>
+        <w:ind w:left="5040" w:hanging="360"/>
       </w:pPr>
       <w:rPr>
         <w:rFonts w:ascii="Symbol" w:hAnsi="Symbol" w:hint="default"/>
       </w:rPr>
     </w:lvl>
-    <w:lvl w:ilvl="4" w:tplc="10000003" w:tentative="1">
+    <w:lvl w:ilvl="7" w:tplc="10000003" w:tentative="1">
       <w:start w:val="1"/>
       <w:numFmt w:val="bullet"/>
       <w:lvlText w:val="o"/>
       <w:lvlJc w:val="left"/>
       <w:pPr>
-        <w:ind w:left="3600" w:hanging="360"/>
+        <w:ind w:left="5760" w:hanging="360"/>
       </w:pPr>
       <w:rPr>
         <w:rFonts w:ascii="Courier New" w:hAnsi="Courier New" w:cs="Courier New" w:hint="default"/>
       </w:rPr>
     </w:lvl>
-    <w:lvl w:ilvl="5" w:tplc="10000005" w:tentative="1">
+    <w:lvl w:ilvl="8" w:tplc="10000005" w:tentative="1">
       <w:start w:val="1"/>
       <w:numFmt w:val="bullet"/>
       <w:lvlText w:val=""/>
       <w:lvlJc w:val="left"/>
       <w:pPr>
-        <w:ind w:left="4320" w:hanging="360"/>
+        <w:ind w:left="6480" w:hanging="360"/>
       </w:pPr>
       <w:rPr>
         <w:rFonts w:ascii="Wingdings" w:hAnsi="Wingdings" w:hint="default"/>
       </w:rPr>
     </w:lvl>
-    <w:lvl w:ilvl="6" w:tplc="10000001" w:tentative="1">
-      <w:start w:val="1"/>
-      <w:numFmt w:val="bullet"/>
-      <w:lvlText w:val=""/>
-      <w:lvlJc w:val="left"/>
-      <w:pPr>
-        <w:ind w:left="5040" w:hanging="360"/>
-      </w:pPr>
-      <w:rPr>
-        <w:rFonts w:ascii="Symbol" w:hAnsi="Symbol" w:hint="default"/>
-      </w:rPr>
-    </w:lvl>
-    <w:lvl w:ilvl="7" w:tplc="10000003" w:tentative="1">
-      <w:start w:val="1"/>
-      <w:numFmt w:val="bullet"/>
-      <w:lvlText w:val="o"/>
-      <w:lvlJc w:val="left"/>
-      <w:pPr>
-        <w:ind w:left="5760" w:hanging="360"/>
-      </w:pPr>
-      <w:rPr>
-        <w:rFonts w:ascii="Courier New" w:hAnsi="Courier New" w:cs="Courier New" w:hint="default"/>
-      </w:rPr>
-    </w:lvl>
-    <w:lvl w:ilvl="8" w:tplc="10000005" w:tentative="1">
-      <w:start w:val="1"/>
-      <w:numFmt w:val="bullet"/>
-      <w:lvlText w:val=""/>
-      <w:lvlJc w:val="left"/>
-      <w:pPr>
-        <w:ind w:left="6480" w:hanging="360"/>
-      </w:pPr>
-      <w:rPr>
-        <w:rFonts w:ascii="Wingdings" w:hAnsi="Wingdings" w:hint="default"/>
-      </w:rPr>
-    </w:lvl>
   </w:abstractNum>
   <w:num w:numId="1" w16cid:durableId="1453554979">
+    <w:abstractNumId w:val="2"/>
+  </w:num>
+  <w:num w:numId="2" w16cid:durableId="206375765">
     <w:abstractNumId w:val="1"/>
   </w:num>
-  <w:num w:numId="2" w16cid:durableId="206375765">
+  <w:num w:numId="3" w16cid:durableId="726680824">
     <w:abstractNumId w:val="0"/>
   </w:num>
 </w:numbering>
@@ -1843,6 +1766,7 @@
   <w:style w:type="character" w:default="1" w:styleId="DefaultParagraphFont">
     <w:name w:val="Default Paragraph Font"/>
     <w:uiPriority w:val="1"/>
+    <w:semiHidden/>
     <w:unhideWhenUsed/>
   </w:style>
   <w:style w:type="table" w:default="1" w:styleId="TableNormal">

</xml_diff>